<commit_message>
Before double array change
</commit_message>
<xml_diff>
--- a/A1ReadMe.docx
+++ b/A1ReadMe.docx
@@ -42,6 +42,9 @@
       <w:r>
         <w:t xml:space="preserve">To </w:t>
       </w:r>
+      <w:r>
+        <w:t>use my application, start the program with Command + R.  The buttons are labeled with their use.  The buttons can be used in any order, and will do as they are labeled.</w:t>
+      </w:r>
     </w:p>
     <w:p>
       <w:pPr>
@@ -49,27 +52,69 @@
       </w:pPr>
       <w:r>
         <w:t>Algorithms</w:t>
+      </w:r>
+    </w:p>
+    <w:p>
+      <w:r>
+        <w:t xml:space="preserve">There </w:t>
+      </w:r>
+      <w:r>
+        <w:t xml:space="preserve">aren’t that many algorithms, given that most of this assignment was about mapping matrices to polygons in OpenGL through QT.  I did </w:t>
+      </w:r>
+    </w:p>
+    <w:p>
+      <w:pPr>
+        <w:pStyle w:val="Heading1"/>
+      </w:pPr>
+      <w:r>
+        <w:t>Data Structures</w:t>
+      </w:r>
+    </w:p>
+    <w:p>
+      <w:r>
+        <w:t>QVector: a dynamic array</w:t>
+      </w:r>
+      <w:r>
+        <w:t>.  I used this data type because of the convenience given with built-in class member function calls such as .last() which returns a reference to the element at the last index.  Also nice because it is dynamic, which means I don’t have to worry about size.</w:t>
+      </w:r>
+    </w:p>
+    <w:p/>
+    <w:p>
+      <w:r>
+        <w:t xml:space="preserve">QVector3D: an object that stores x, y, and z, being used to represent a point in the Cartesian plane, with z as the perspective value.  </w:t>
+      </w:r>
+      <w:r>
+        <w:t xml:space="preserve">I used QVector3D because it allowed for </w:t>
+      </w:r>
+      <w:r>
+        <w:t>built-in class member function calls</w:t>
+      </w:r>
+      <w:r>
+        <w:t>.</w:t>
+      </w:r>
+    </w:p>
+    <w:p/>
+    <w:p>
+      <w:r>
+        <w:t>QMatrix3x3: a 3x3 matrix type, stores a 2D array equiv</w:t>
+      </w:r>
+      <w:r>
+        <w:t>alent</w:t>
+      </w:r>
+      <w:r>
+        <w:t xml:space="preserve"> to [3][3].</w:t>
+      </w:r>
+      <w:r>
+        <w:t xml:space="preserve">  I used this type because it allowed for automatic matrix multiplication using an overloaded version of multiply.</w:t>
+      </w:r>
+    </w:p>
+    <w:p/>
+    <w:p>
+      <w:r>
+        <w:t>And finally a bunch of basic types including int, double, bool, double[], etc.</w:t>
       </w:r>
       <w:bookmarkStart w:id="0" w:name="_GoBack"/>
       <w:bookmarkEnd w:id="0"/>
-    </w:p>
-    <w:p>
-      <w:r>
-        <w:t xml:space="preserve">There </w:t>
-      </w:r>
-    </w:p>
-    <w:p>
-      <w:pPr>
-        <w:pStyle w:val="Heading1"/>
-      </w:pPr>
-      <w:r>
-        <w:t>Data Structures</w:t>
-      </w:r>
-    </w:p>
-    <w:p>
-      <w:r>
-        <w:t>QT’s</w:t>
-      </w:r>
     </w:p>
     <w:p>
       <w:pPr>

</xml_diff>